<commit_message>
Updated version of user manual
</commit_message>
<xml_diff>
--- a/Manuals/ProjectChatUserManual.docx
+++ b/Manuals/ProjectChatUserManual.docx
@@ -52,7 +52,7 @@
                     <pic:cNvPicPr/>
                   </pic:nvPicPr>
                   <pic:blipFill>
-                    <a:blip r:embed="rId5" cstate="print">
+                    <a:blip r:embed="rId7" cstate="print">
                       <a:extLst>
                         <a:ext uri="{28A0092B-C50C-407E-A947-70E740481C1C}">
                           <a14:useLocalDpi xmlns:a14="http://schemas.microsoft.com/office/drawing/2010/main" val="0"/>
@@ -214,6 +214,806 @@
           <w:sz w:val="36"/>
           <w:szCs w:val="36"/>
         </w:rPr>
+        <w:lastRenderedPageBreak/>
+        <w:t>Software License</w:t>
+      </w:r>
+    </w:p>
+    <w:p>
+      <w:pPr>
+        <w:shd w:val="clear" w:color="auto" w:fill="FFFFFF"/>
+        <w:tabs>
+          <w:tab w:val="left" w:pos="916"/>
+          <w:tab w:val="left" w:pos="1832"/>
+          <w:tab w:val="left" w:pos="2748"/>
+          <w:tab w:val="left" w:pos="3664"/>
+          <w:tab w:val="left" w:pos="4580"/>
+          <w:tab w:val="left" w:pos="5496"/>
+          <w:tab w:val="left" w:pos="6412"/>
+          <w:tab w:val="left" w:pos="7328"/>
+          <w:tab w:val="left" w:pos="8244"/>
+          <w:tab w:val="left" w:pos="9160"/>
+          <w:tab w:val="left" w:pos="10076"/>
+          <w:tab w:val="left" w:pos="10992"/>
+          <w:tab w:val="left" w:pos="11908"/>
+          <w:tab w:val="left" w:pos="12824"/>
+          <w:tab w:val="left" w:pos="13740"/>
+          <w:tab w:val="left" w:pos="14656"/>
+        </w:tabs>
+        <w:spacing w:before="240" w:after="240" w:line="312" w:lineRule="atLeast"/>
+        <w:rPr>
+          <w:rFonts w:ascii="Times New Roman" w:eastAsia="Times New Roman" w:hAnsi="Times New Roman" w:cs="Times New Roman"/>
+          <w:color w:val="000000"/>
+          <w:sz w:val="20"/>
+          <w:szCs w:val="20"/>
+        </w:rPr>
+      </w:pPr>
+      <w:r>
+        <w:rPr>
+          <w:rFonts w:ascii="Times New Roman" w:eastAsia="Times New Roman" w:hAnsi="Times New Roman" w:cs="Times New Roman"/>
+          <w:color w:val="000000"/>
+          <w:sz w:val="20"/>
+          <w:szCs w:val="20"/>
+        </w:rPr>
+        <w:t>This program is free software: you can redistribute it and/or modify</w:t>
+      </w:r>
+    </w:p>
+    <w:p>
+      <w:pPr>
+        <w:shd w:val="clear" w:color="auto" w:fill="FFFFFF"/>
+        <w:tabs>
+          <w:tab w:val="left" w:pos="916"/>
+          <w:tab w:val="left" w:pos="1832"/>
+          <w:tab w:val="left" w:pos="2748"/>
+          <w:tab w:val="left" w:pos="3664"/>
+          <w:tab w:val="left" w:pos="4580"/>
+          <w:tab w:val="left" w:pos="5496"/>
+          <w:tab w:val="left" w:pos="6412"/>
+          <w:tab w:val="left" w:pos="7328"/>
+          <w:tab w:val="left" w:pos="8244"/>
+          <w:tab w:val="left" w:pos="9160"/>
+          <w:tab w:val="left" w:pos="10076"/>
+          <w:tab w:val="left" w:pos="10992"/>
+          <w:tab w:val="left" w:pos="11908"/>
+          <w:tab w:val="left" w:pos="12824"/>
+          <w:tab w:val="left" w:pos="13740"/>
+          <w:tab w:val="left" w:pos="14656"/>
+        </w:tabs>
+        <w:spacing w:before="240" w:after="240" w:line="312" w:lineRule="atLeast"/>
+        <w:rPr>
+          <w:rFonts w:ascii="Times New Roman" w:eastAsia="Times New Roman" w:hAnsi="Times New Roman" w:cs="Times New Roman"/>
+          <w:color w:val="000000"/>
+          <w:sz w:val="20"/>
+          <w:szCs w:val="20"/>
+        </w:rPr>
+      </w:pPr>
+      <w:r>
+        <w:rPr>
+          <w:rFonts w:ascii="Times New Roman" w:eastAsia="Times New Roman" w:hAnsi="Times New Roman" w:cs="Times New Roman"/>
+          <w:color w:val="000000"/>
+          <w:sz w:val="20"/>
+          <w:szCs w:val="20"/>
+        </w:rPr>
+        <w:t>it und</w:t>
+      </w:r>
+      <w:r>
+        <w:rPr>
+          <w:rFonts w:ascii="Times New Roman" w:eastAsia="Times New Roman" w:hAnsi="Times New Roman" w:cs="Times New Roman"/>
+          <w:color w:val="000000"/>
+          <w:sz w:val="20"/>
+          <w:szCs w:val="20"/>
+        </w:rPr>
+        <w:t xml:space="preserve">er the terms of the GNU Affero </w:t>
+      </w:r>
+      <w:r>
+        <w:rPr>
+          <w:rFonts w:ascii="Times New Roman" w:eastAsia="Times New Roman" w:hAnsi="Times New Roman" w:cs="Times New Roman"/>
+          <w:color w:val="000000"/>
+          <w:sz w:val="20"/>
+          <w:szCs w:val="20"/>
+        </w:rPr>
+        <w:t>General Public License as published by</w:t>
+      </w:r>
+    </w:p>
+    <w:p>
+      <w:pPr>
+        <w:shd w:val="clear" w:color="auto" w:fill="FFFFFF"/>
+        <w:tabs>
+          <w:tab w:val="left" w:pos="916"/>
+          <w:tab w:val="left" w:pos="1832"/>
+          <w:tab w:val="left" w:pos="2748"/>
+          <w:tab w:val="left" w:pos="3664"/>
+          <w:tab w:val="left" w:pos="4580"/>
+          <w:tab w:val="left" w:pos="5496"/>
+          <w:tab w:val="left" w:pos="6412"/>
+          <w:tab w:val="left" w:pos="7328"/>
+          <w:tab w:val="left" w:pos="8244"/>
+          <w:tab w:val="left" w:pos="9160"/>
+          <w:tab w:val="left" w:pos="10076"/>
+          <w:tab w:val="left" w:pos="10992"/>
+          <w:tab w:val="left" w:pos="11908"/>
+          <w:tab w:val="left" w:pos="12824"/>
+          <w:tab w:val="left" w:pos="13740"/>
+          <w:tab w:val="left" w:pos="14656"/>
+        </w:tabs>
+        <w:spacing w:before="240" w:after="240" w:line="312" w:lineRule="atLeast"/>
+        <w:rPr>
+          <w:rFonts w:ascii="Times New Roman" w:eastAsia="Times New Roman" w:hAnsi="Times New Roman" w:cs="Times New Roman"/>
+          <w:color w:val="000000"/>
+          <w:sz w:val="20"/>
+          <w:szCs w:val="20"/>
+        </w:rPr>
+      </w:pPr>
+      <w:r>
+        <w:rPr>
+          <w:rFonts w:ascii="Times New Roman" w:eastAsia="Times New Roman" w:hAnsi="Times New Roman" w:cs="Times New Roman"/>
+          <w:color w:val="000000"/>
+          <w:sz w:val="20"/>
+          <w:szCs w:val="20"/>
+        </w:rPr>
+        <w:t>the Free Software Foundation, either version 3 of the License, or</w:t>
+      </w:r>
+    </w:p>
+    <w:p>
+      <w:pPr>
+        <w:shd w:val="clear" w:color="auto" w:fill="FFFFFF"/>
+        <w:tabs>
+          <w:tab w:val="left" w:pos="916"/>
+          <w:tab w:val="left" w:pos="1832"/>
+          <w:tab w:val="left" w:pos="2748"/>
+          <w:tab w:val="left" w:pos="3664"/>
+          <w:tab w:val="left" w:pos="4580"/>
+          <w:tab w:val="left" w:pos="5496"/>
+          <w:tab w:val="left" w:pos="6412"/>
+          <w:tab w:val="left" w:pos="7328"/>
+          <w:tab w:val="left" w:pos="8244"/>
+          <w:tab w:val="left" w:pos="9160"/>
+          <w:tab w:val="left" w:pos="10076"/>
+          <w:tab w:val="left" w:pos="10992"/>
+          <w:tab w:val="left" w:pos="11908"/>
+          <w:tab w:val="left" w:pos="12824"/>
+          <w:tab w:val="left" w:pos="13740"/>
+          <w:tab w:val="left" w:pos="14656"/>
+        </w:tabs>
+        <w:spacing w:before="240" w:after="240" w:line="312" w:lineRule="atLeast"/>
+        <w:rPr>
+          <w:rFonts w:ascii="Times New Roman" w:eastAsia="Times New Roman" w:hAnsi="Times New Roman" w:cs="Times New Roman"/>
+          <w:color w:val="000000"/>
+          <w:sz w:val="20"/>
+          <w:szCs w:val="20"/>
+        </w:rPr>
+      </w:pPr>
+      <w:r>
+        <w:rPr>
+          <w:rFonts w:ascii="Times New Roman" w:eastAsia="Times New Roman" w:hAnsi="Times New Roman" w:cs="Times New Roman"/>
+          <w:color w:val="000000"/>
+          <w:sz w:val="20"/>
+          <w:szCs w:val="20"/>
+        </w:rPr>
+        <w:t>(at your option) any later version.</w:t>
+      </w:r>
+    </w:p>
+    <w:p>
+      <w:pPr>
+        <w:shd w:val="clear" w:color="auto" w:fill="FFFFFF"/>
+        <w:tabs>
+          <w:tab w:val="left" w:pos="916"/>
+          <w:tab w:val="left" w:pos="1832"/>
+          <w:tab w:val="left" w:pos="2748"/>
+          <w:tab w:val="left" w:pos="3664"/>
+          <w:tab w:val="left" w:pos="4580"/>
+          <w:tab w:val="left" w:pos="5496"/>
+          <w:tab w:val="left" w:pos="6412"/>
+          <w:tab w:val="left" w:pos="7328"/>
+          <w:tab w:val="left" w:pos="8244"/>
+          <w:tab w:val="left" w:pos="9160"/>
+          <w:tab w:val="left" w:pos="10076"/>
+          <w:tab w:val="left" w:pos="10992"/>
+          <w:tab w:val="left" w:pos="11908"/>
+          <w:tab w:val="left" w:pos="12824"/>
+          <w:tab w:val="left" w:pos="13740"/>
+          <w:tab w:val="left" w:pos="14656"/>
+        </w:tabs>
+        <w:spacing w:before="240" w:after="240" w:line="312" w:lineRule="atLeast"/>
+        <w:rPr>
+          <w:rFonts w:ascii="Times New Roman" w:eastAsia="Times New Roman" w:hAnsi="Times New Roman" w:cs="Times New Roman"/>
+          <w:color w:val="000000"/>
+          <w:sz w:val="20"/>
+          <w:szCs w:val="20"/>
+        </w:rPr>
+      </w:pPr>
+    </w:p>
+    <w:p>
+      <w:pPr>
+        <w:shd w:val="clear" w:color="auto" w:fill="FFFFFF"/>
+        <w:tabs>
+          <w:tab w:val="left" w:pos="916"/>
+          <w:tab w:val="left" w:pos="1832"/>
+          <w:tab w:val="left" w:pos="2748"/>
+          <w:tab w:val="left" w:pos="3664"/>
+          <w:tab w:val="left" w:pos="4580"/>
+          <w:tab w:val="left" w:pos="5496"/>
+          <w:tab w:val="left" w:pos="6412"/>
+          <w:tab w:val="left" w:pos="7328"/>
+          <w:tab w:val="left" w:pos="8244"/>
+          <w:tab w:val="left" w:pos="9160"/>
+          <w:tab w:val="left" w:pos="10076"/>
+          <w:tab w:val="left" w:pos="10992"/>
+          <w:tab w:val="left" w:pos="11908"/>
+          <w:tab w:val="left" w:pos="12824"/>
+          <w:tab w:val="left" w:pos="13740"/>
+          <w:tab w:val="left" w:pos="14656"/>
+        </w:tabs>
+        <w:spacing w:before="240" w:after="240" w:line="312" w:lineRule="atLeast"/>
+        <w:rPr>
+          <w:rFonts w:ascii="Times New Roman" w:eastAsia="Times New Roman" w:hAnsi="Times New Roman" w:cs="Times New Roman"/>
+          <w:color w:val="000000"/>
+          <w:sz w:val="20"/>
+          <w:szCs w:val="20"/>
+        </w:rPr>
+      </w:pPr>
+      <w:r>
+        <w:rPr>
+          <w:rFonts w:ascii="Times New Roman" w:eastAsia="Times New Roman" w:hAnsi="Times New Roman" w:cs="Times New Roman"/>
+          <w:color w:val="000000"/>
+          <w:sz w:val="20"/>
+          <w:szCs w:val="20"/>
+        </w:rPr>
+        <w:t>This program is distributed in the hope that it will be useful,</w:t>
+      </w:r>
+    </w:p>
+    <w:p>
+      <w:pPr>
+        <w:shd w:val="clear" w:color="auto" w:fill="FFFFFF"/>
+        <w:tabs>
+          <w:tab w:val="left" w:pos="916"/>
+          <w:tab w:val="left" w:pos="1832"/>
+          <w:tab w:val="left" w:pos="2748"/>
+          <w:tab w:val="left" w:pos="3664"/>
+          <w:tab w:val="left" w:pos="4580"/>
+          <w:tab w:val="left" w:pos="5496"/>
+          <w:tab w:val="left" w:pos="6412"/>
+          <w:tab w:val="left" w:pos="7328"/>
+          <w:tab w:val="left" w:pos="8244"/>
+          <w:tab w:val="left" w:pos="9160"/>
+          <w:tab w:val="left" w:pos="10076"/>
+          <w:tab w:val="left" w:pos="10992"/>
+          <w:tab w:val="left" w:pos="11908"/>
+          <w:tab w:val="left" w:pos="12824"/>
+          <w:tab w:val="left" w:pos="13740"/>
+          <w:tab w:val="left" w:pos="14656"/>
+        </w:tabs>
+        <w:spacing w:before="240" w:after="240" w:line="312" w:lineRule="atLeast"/>
+        <w:rPr>
+          <w:rFonts w:ascii="Times New Roman" w:eastAsia="Times New Roman" w:hAnsi="Times New Roman" w:cs="Times New Roman"/>
+          <w:color w:val="000000"/>
+          <w:sz w:val="20"/>
+          <w:szCs w:val="20"/>
+        </w:rPr>
+      </w:pPr>
+      <w:r>
+        <w:rPr>
+          <w:rFonts w:ascii="Times New Roman" w:eastAsia="Times New Roman" w:hAnsi="Times New Roman" w:cs="Times New Roman"/>
+          <w:color w:val="000000"/>
+          <w:sz w:val="20"/>
+          <w:szCs w:val="20"/>
+        </w:rPr>
+        <w:t>but WITHOUT ANY WARRANTY; without even the implied warranty of</w:t>
+      </w:r>
+    </w:p>
+    <w:p>
+      <w:pPr>
+        <w:shd w:val="clear" w:color="auto" w:fill="FFFFFF"/>
+        <w:tabs>
+          <w:tab w:val="left" w:pos="916"/>
+          <w:tab w:val="left" w:pos="1832"/>
+          <w:tab w:val="left" w:pos="2748"/>
+          <w:tab w:val="left" w:pos="3664"/>
+          <w:tab w:val="left" w:pos="4580"/>
+          <w:tab w:val="left" w:pos="5496"/>
+          <w:tab w:val="left" w:pos="6412"/>
+          <w:tab w:val="left" w:pos="7328"/>
+          <w:tab w:val="left" w:pos="8244"/>
+          <w:tab w:val="left" w:pos="9160"/>
+          <w:tab w:val="left" w:pos="10076"/>
+          <w:tab w:val="left" w:pos="10992"/>
+          <w:tab w:val="left" w:pos="11908"/>
+          <w:tab w:val="left" w:pos="12824"/>
+          <w:tab w:val="left" w:pos="13740"/>
+          <w:tab w:val="left" w:pos="14656"/>
+        </w:tabs>
+        <w:spacing w:before="240" w:after="240" w:line="312" w:lineRule="atLeast"/>
+        <w:rPr>
+          <w:rFonts w:ascii="Times New Roman" w:eastAsia="Times New Roman" w:hAnsi="Times New Roman" w:cs="Times New Roman"/>
+          <w:color w:val="000000"/>
+          <w:sz w:val="20"/>
+          <w:szCs w:val="20"/>
+        </w:rPr>
+      </w:pPr>
+      <w:r>
+        <w:rPr>
+          <w:rFonts w:ascii="Times New Roman" w:eastAsia="Times New Roman" w:hAnsi="Times New Roman" w:cs="Times New Roman"/>
+          <w:color w:val="000000"/>
+          <w:sz w:val="20"/>
+          <w:szCs w:val="20"/>
+        </w:rPr>
+        <w:t>MERCHANTABILITY or FITNESS FOR A PARTICULAR PURPOSE.  See the</w:t>
+      </w:r>
+    </w:p>
+    <w:p>
+      <w:pPr>
+        <w:shd w:val="clear" w:color="auto" w:fill="FFFFFF"/>
+        <w:tabs>
+          <w:tab w:val="left" w:pos="916"/>
+          <w:tab w:val="left" w:pos="1832"/>
+          <w:tab w:val="left" w:pos="2748"/>
+          <w:tab w:val="left" w:pos="3664"/>
+          <w:tab w:val="left" w:pos="4580"/>
+          <w:tab w:val="left" w:pos="5496"/>
+          <w:tab w:val="left" w:pos="6412"/>
+          <w:tab w:val="left" w:pos="7328"/>
+          <w:tab w:val="left" w:pos="8244"/>
+          <w:tab w:val="left" w:pos="9160"/>
+          <w:tab w:val="left" w:pos="10076"/>
+          <w:tab w:val="left" w:pos="10992"/>
+          <w:tab w:val="left" w:pos="11908"/>
+          <w:tab w:val="left" w:pos="12824"/>
+          <w:tab w:val="left" w:pos="13740"/>
+          <w:tab w:val="left" w:pos="14656"/>
+        </w:tabs>
+        <w:spacing w:before="240" w:after="240" w:line="312" w:lineRule="atLeast"/>
+        <w:rPr>
+          <w:rFonts w:ascii="Times New Roman" w:eastAsia="Times New Roman" w:hAnsi="Times New Roman" w:cs="Times New Roman"/>
+          <w:color w:val="000000"/>
+          <w:sz w:val="20"/>
+          <w:szCs w:val="20"/>
+        </w:rPr>
+      </w:pPr>
+      <w:r>
+        <w:rPr>
+          <w:rFonts w:ascii="Times New Roman" w:eastAsia="Times New Roman" w:hAnsi="Times New Roman" w:cs="Times New Roman"/>
+          <w:color w:val="000000"/>
+          <w:sz w:val="20"/>
+          <w:szCs w:val="20"/>
+        </w:rPr>
+        <w:t xml:space="preserve">GNU </w:t>
+      </w:r>
+      <w:r>
+        <w:rPr>
+          <w:rFonts w:ascii="Times New Roman" w:eastAsia="Times New Roman" w:hAnsi="Times New Roman" w:cs="Times New Roman"/>
+          <w:color w:val="000000"/>
+          <w:sz w:val="20"/>
+          <w:szCs w:val="20"/>
+        </w:rPr>
+        <w:t xml:space="preserve">Affero </w:t>
+      </w:r>
+      <w:r>
+        <w:rPr>
+          <w:rFonts w:ascii="Times New Roman" w:eastAsia="Times New Roman" w:hAnsi="Times New Roman" w:cs="Times New Roman"/>
+          <w:color w:val="000000"/>
+          <w:sz w:val="20"/>
+          <w:szCs w:val="20"/>
+        </w:rPr>
+        <w:t>General Public License for more details.</w:t>
+      </w:r>
+    </w:p>
+    <w:p>
+      <w:pPr>
+        <w:shd w:val="clear" w:color="auto" w:fill="FFFFFF"/>
+        <w:tabs>
+          <w:tab w:val="left" w:pos="916"/>
+          <w:tab w:val="left" w:pos="1832"/>
+          <w:tab w:val="left" w:pos="2748"/>
+          <w:tab w:val="left" w:pos="3664"/>
+          <w:tab w:val="left" w:pos="4580"/>
+          <w:tab w:val="left" w:pos="5496"/>
+          <w:tab w:val="left" w:pos="6412"/>
+          <w:tab w:val="left" w:pos="7328"/>
+          <w:tab w:val="left" w:pos="8244"/>
+          <w:tab w:val="left" w:pos="9160"/>
+          <w:tab w:val="left" w:pos="10076"/>
+          <w:tab w:val="left" w:pos="10992"/>
+          <w:tab w:val="left" w:pos="11908"/>
+          <w:tab w:val="left" w:pos="12824"/>
+          <w:tab w:val="left" w:pos="13740"/>
+          <w:tab w:val="left" w:pos="14656"/>
+        </w:tabs>
+        <w:spacing w:before="240" w:after="240" w:line="312" w:lineRule="atLeast"/>
+        <w:rPr>
+          <w:rFonts w:ascii="Times New Roman" w:eastAsia="Times New Roman" w:hAnsi="Times New Roman" w:cs="Times New Roman"/>
+          <w:color w:val="000000"/>
+          <w:sz w:val="20"/>
+          <w:szCs w:val="20"/>
+        </w:rPr>
+      </w:pPr>
+    </w:p>
+    <w:p>
+      <w:pPr>
+        <w:shd w:val="clear" w:color="auto" w:fill="FFFFFF"/>
+        <w:tabs>
+          <w:tab w:val="left" w:pos="916"/>
+          <w:tab w:val="left" w:pos="1832"/>
+          <w:tab w:val="left" w:pos="2748"/>
+          <w:tab w:val="left" w:pos="3664"/>
+          <w:tab w:val="left" w:pos="4580"/>
+          <w:tab w:val="left" w:pos="5496"/>
+          <w:tab w:val="left" w:pos="6412"/>
+          <w:tab w:val="left" w:pos="7328"/>
+          <w:tab w:val="left" w:pos="8244"/>
+          <w:tab w:val="left" w:pos="9160"/>
+          <w:tab w:val="left" w:pos="10076"/>
+          <w:tab w:val="left" w:pos="10992"/>
+          <w:tab w:val="left" w:pos="11908"/>
+          <w:tab w:val="left" w:pos="12824"/>
+          <w:tab w:val="left" w:pos="13740"/>
+          <w:tab w:val="left" w:pos="14656"/>
+        </w:tabs>
+        <w:spacing w:before="240" w:after="240" w:line="312" w:lineRule="atLeast"/>
+        <w:rPr>
+          <w:rFonts w:ascii="Times New Roman" w:eastAsia="Times New Roman" w:hAnsi="Times New Roman" w:cs="Times New Roman"/>
+          <w:color w:val="000000"/>
+          <w:sz w:val="20"/>
+          <w:szCs w:val="20"/>
+        </w:rPr>
+      </w:pPr>
+      <w:r>
+        <w:rPr>
+          <w:rFonts w:ascii="Times New Roman" w:eastAsia="Times New Roman" w:hAnsi="Times New Roman" w:cs="Times New Roman"/>
+          <w:color w:val="000000"/>
+          <w:sz w:val="20"/>
+          <w:szCs w:val="20"/>
+        </w:rPr>
+        <w:t xml:space="preserve">You should have received a copy of the GNU </w:t>
+      </w:r>
+      <w:r>
+        <w:rPr>
+          <w:rFonts w:ascii="Times New Roman" w:eastAsia="Times New Roman" w:hAnsi="Times New Roman" w:cs="Times New Roman"/>
+          <w:color w:val="000000"/>
+          <w:sz w:val="20"/>
+          <w:szCs w:val="20"/>
+        </w:rPr>
+        <w:t xml:space="preserve">Affero </w:t>
+      </w:r>
+      <w:r>
+        <w:rPr>
+          <w:rFonts w:ascii="Times New Roman" w:eastAsia="Times New Roman" w:hAnsi="Times New Roman" w:cs="Times New Roman"/>
+          <w:color w:val="000000"/>
+          <w:sz w:val="20"/>
+          <w:szCs w:val="20"/>
+        </w:rPr>
+        <w:t>General Public License</w:t>
+      </w:r>
+    </w:p>
+    <w:p>
+      <w:pPr>
+        <w:shd w:val="clear" w:color="auto" w:fill="FFFFFF"/>
+        <w:tabs>
+          <w:tab w:val="left" w:pos="916"/>
+          <w:tab w:val="left" w:pos="1832"/>
+          <w:tab w:val="left" w:pos="2748"/>
+          <w:tab w:val="left" w:pos="3664"/>
+          <w:tab w:val="left" w:pos="4580"/>
+          <w:tab w:val="left" w:pos="5496"/>
+          <w:tab w:val="left" w:pos="6412"/>
+          <w:tab w:val="left" w:pos="7328"/>
+          <w:tab w:val="left" w:pos="8244"/>
+          <w:tab w:val="left" w:pos="9160"/>
+          <w:tab w:val="left" w:pos="10076"/>
+          <w:tab w:val="left" w:pos="10992"/>
+          <w:tab w:val="left" w:pos="11908"/>
+          <w:tab w:val="left" w:pos="12824"/>
+          <w:tab w:val="left" w:pos="13740"/>
+          <w:tab w:val="left" w:pos="14656"/>
+        </w:tabs>
+        <w:spacing w:before="240" w:after="240" w:line="312" w:lineRule="atLeast"/>
+        <w:rPr>
+          <w:rFonts w:ascii="Times New Roman" w:eastAsia="Times New Roman" w:hAnsi="Times New Roman" w:cs="Times New Roman"/>
+          <w:color w:val="000000"/>
+          <w:sz w:val="20"/>
+          <w:szCs w:val="20"/>
+        </w:rPr>
+      </w:pPr>
+      <w:r>
+        <w:rPr>
+          <w:rFonts w:ascii="Times New Roman" w:eastAsia="Times New Roman" w:hAnsi="Times New Roman" w:cs="Times New Roman"/>
+          <w:color w:val="000000"/>
+          <w:sz w:val="20"/>
+          <w:szCs w:val="20"/>
+        </w:rPr>
+        <w:t>along with this program.  If not, see &lt;http://www.gnu.org/licenses/&gt;.</w:t>
+      </w:r>
+    </w:p>
+    <w:p>
+      <w:pPr>
+        <w:shd w:val="clear" w:color="auto" w:fill="FFFFFF"/>
+        <w:tabs>
+          <w:tab w:val="left" w:pos="916"/>
+          <w:tab w:val="left" w:pos="1832"/>
+          <w:tab w:val="left" w:pos="2748"/>
+          <w:tab w:val="left" w:pos="3664"/>
+          <w:tab w:val="left" w:pos="4580"/>
+          <w:tab w:val="left" w:pos="5496"/>
+          <w:tab w:val="left" w:pos="6412"/>
+          <w:tab w:val="left" w:pos="7328"/>
+          <w:tab w:val="left" w:pos="8244"/>
+          <w:tab w:val="left" w:pos="9160"/>
+          <w:tab w:val="left" w:pos="10076"/>
+          <w:tab w:val="left" w:pos="10992"/>
+          <w:tab w:val="left" w:pos="11908"/>
+          <w:tab w:val="left" w:pos="12824"/>
+          <w:tab w:val="left" w:pos="13740"/>
+          <w:tab w:val="left" w:pos="14656"/>
+        </w:tabs>
+        <w:spacing w:before="240" w:after="240" w:line="312" w:lineRule="atLeast"/>
+        <w:rPr>
+          <w:rFonts w:ascii="Courier New" w:eastAsia="Times New Roman" w:hAnsi="Courier New" w:cs="Courier New"/>
+          <w:color w:val="000000"/>
+          <w:sz w:val="20"/>
+          <w:szCs w:val="20"/>
+        </w:rPr>
+      </w:pPr>
+    </w:p>
+    <w:p>
+      <w:pPr>
+        <w:shd w:val="clear" w:color="auto" w:fill="FFFFFF"/>
+        <w:tabs>
+          <w:tab w:val="left" w:pos="916"/>
+          <w:tab w:val="left" w:pos="1832"/>
+          <w:tab w:val="left" w:pos="2748"/>
+          <w:tab w:val="left" w:pos="3664"/>
+          <w:tab w:val="left" w:pos="4580"/>
+          <w:tab w:val="left" w:pos="5496"/>
+          <w:tab w:val="left" w:pos="6412"/>
+          <w:tab w:val="left" w:pos="7328"/>
+          <w:tab w:val="left" w:pos="8244"/>
+          <w:tab w:val="left" w:pos="9160"/>
+          <w:tab w:val="left" w:pos="10076"/>
+          <w:tab w:val="left" w:pos="10992"/>
+          <w:tab w:val="left" w:pos="11908"/>
+          <w:tab w:val="left" w:pos="12824"/>
+          <w:tab w:val="left" w:pos="13740"/>
+          <w:tab w:val="left" w:pos="14656"/>
+        </w:tabs>
+        <w:spacing w:before="240" w:after="240" w:line="312" w:lineRule="atLeast"/>
+        <w:rPr>
+          <w:rFonts w:ascii="Courier New" w:eastAsia="Times New Roman" w:hAnsi="Courier New" w:cs="Courier New"/>
+          <w:color w:val="000000"/>
+          <w:sz w:val="20"/>
+          <w:szCs w:val="20"/>
+        </w:rPr>
+      </w:pPr>
+    </w:p>
+    <w:p>
+      <w:pPr>
+        <w:shd w:val="clear" w:color="auto" w:fill="FFFFFF"/>
+        <w:tabs>
+          <w:tab w:val="left" w:pos="916"/>
+          <w:tab w:val="left" w:pos="1832"/>
+          <w:tab w:val="left" w:pos="2748"/>
+          <w:tab w:val="left" w:pos="3664"/>
+          <w:tab w:val="left" w:pos="4580"/>
+          <w:tab w:val="left" w:pos="5496"/>
+          <w:tab w:val="left" w:pos="6412"/>
+          <w:tab w:val="left" w:pos="7328"/>
+          <w:tab w:val="left" w:pos="8244"/>
+          <w:tab w:val="left" w:pos="9160"/>
+          <w:tab w:val="left" w:pos="10076"/>
+          <w:tab w:val="left" w:pos="10992"/>
+          <w:tab w:val="left" w:pos="11908"/>
+          <w:tab w:val="left" w:pos="12824"/>
+          <w:tab w:val="left" w:pos="13740"/>
+          <w:tab w:val="left" w:pos="14656"/>
+        </w:tabs>
+        <w:spacing w:before="240" w:after="240" w:line="312" w:lineRule="atLeast"/>
+        <w:rPr>
+          <w:rFonts w:ascii="Courier New" w:eastAsia="Times New Roman" w:hAnsi="Courier New" w:cs="Courier New"/>
+          <w:color w:val="000000"/>
+          <w:sz w:val="20"/>
+          <w:szCs w:val="20"/>
+        </w:rPr>
+      </w:pPr>
+    </w:p>
+    <w:p>
+      <w:pPr>
+        <w:shd w:val="clear" w:color="auto" w:fill="FFFFFF"/>
+        <w:tabs>
+          <w:tab w:val="left" w:pos="916"/>
+          <w:tab w:val="left" w:pos="1832"/>
+          <w:tab w:val="left" w:pos="2748"/>
+          <w:tab w:val="left" w:pos="3664"/>
+          <w:tab w:val="left" w:pos="4580"/>
+          <w:tab w:val="left" w:pos="5496"/>
+          <w:tab w:val="left" w:pos="6412"/>
+          <w:tab w:val="left" w:pos="7328"/>
+          <w:tab w:val="left" w:pos="8244"/>
+          <w:tab w:val="left" w:pos="9160"/>
+          <w:tab w:val="left" w:pos="10076"/>
+          <w:tab w:val="left" w:pos="10992"/>
+          <w:tab w:val="left" w:pos="11908"/>
+          <w:tab w:val="left" w:pos="12824"/>
+          <w:tab w:val="left" w:pos="13740"/>
+          <w:tab w:val="left" w:pos="14656"/>
+        </w:tabs>
+        <w:spacing w:before="240" w:after="240" w:line="312" w:lineRule="atLeast"/>
+        <w:rPr>
+          <w:rFonts w:ascii="Courier New" w:eastAsia="Times New Roman" w:hAnsi="Courier New" w:cs="Courier New"/>
+          <w:color w:val="000000"/>
+          <w:sz w:val="20"/>
+          <w:szCs w:val="20"/>
+        </w:rPr>
+      </w:pPr>
+    </w:p>
+    <w:p>
+      <w:pPr>
+        <w:shd w:val="clear" w:color="auto" w:fill="FFFFFF"/>
+        <w:tabs>
+          <w:tab w:val="left" w:pos="916"/>
+          <w:tab w:val="left" w:pos="1832"/>
+          <w:tab w:val="left" w:pos="2748"/>
+          <w:tab w:val="left" w:pos="3664"/>
+          <w:tab w:val="left" w:pos="4580"/>
+          <w:tab w:val="left" w:pos="5496"/>
+          <w:tab w:val="left" w:pos="6412"/>
+          <w:tab w:val="left" w:pos="7328"/>
+          <w:tab w:val="left" w:pos="8244"/>
+          <w:tab w:val="left" w:pos="9160"/>
+          <w:tab w:val="left" w:pos="10076"/>
+          <w:tab w:val="left" w:pos="10992"/>
+          <w:tab w:val="left" w:pos="11908"/>
+          <w:tab w:val="left" w:pos="12824"/>
+          <w:tab w:val="left" w:pos="13740"/>
+          <w:tab w:val="left" w:pos="14656"/>
+        </w:tabs>
+        <w:spacing w:before="240" w:after="240" w:line="312" w:lineRule="atLeast"/>
+        <w:rPr>
+          <w:rFonts w:ascii="Courier New" w:eastAsia="Times New Roman" w:hAnsi="Courier New" w:cs="Courier New"/>
+          <w:color w:val="000000"/>
+          <w:sz w:val="20"/>
+          <w:szCs w:val="20"/>
+        </w:rPr>
+      </w:pPr>
+    </w:p>
+    <w:p>
+      <w:pPr>
+        <w:shd w:val="clear" w:color="auto" w:fill="FFFFFF"/>
+        <w:tabs>
+          <w:tab w:val="left" w:pos="916"/>
+          <w:tab w:val="left" w:pos="1832"/>
+          <w:tab w:val="left" w:pos="2748"/>
+          <w:tab w:val="left" w:pos="3664"/>
+          <w:tab w:val="left" w:pos="4580"/>
+          <w:tab w:val="left" w:pos="5496"/>
+          <w:tab w:val="left" w:pos="6412"/>
+          <w:tab w:val="left" w:pos="7328"/>
+          <w:tab w:val="left" w:pos="8244"/>
+          <w:tab w:val="left" w:pos="9160"/>
+          <w:tab w:val="left" w:pos="10076"/>
+          <w:tab w:val="left" w:pos="10992"/>
+          <w:tab w:val="left" w:pos="11908"/>
+          <w:tab w:val="left" w:pos="12824"/>
+          <w:tab w:val="left" w:pos="13740"/>
+          <w:tab w:val="left" w:pos="14656"/>
+        </w:tabs>
+        <w:spacing w:before="240" w:after="240" w:line="312" w:lineRule="atLeast"/>
+        <w:rPr>
+          <w:rFonts w:ascii="Courier New" w:eastAsia="Times New Roman" w:hAnsi="Courier New" w:cs="Courier New"/>
+          <w:color w:val="000000"/>
+          <w:sz w:val="20"/>
+          <w:szCs w:val="20"/>
+        </w:rPr>
+      </w:pPr>
+    </w:p>
+    <w:p>
+      <w:pPr>
+        <w:shd w:val="clear" w:color="auto" w:fill="FFFFFF"/>
+        <w:tabs>
+          <w:tab w:val="left" w:pos="916"/>
+          <w:tab w:val="left" w:pos="1832"/>
+          <w:tab w:val="left" w:pos="2748"/>
+          <w:tab w:val="left" w:pos="3664"/>
+          <w:tab w:val="left" w:pos="4580"/>
+          <w:tab w:val="left" w:pos="5496"/>
+          <w:tab w:val="left" w:pos="6412"/>
+          <w:tab w:val="left" w:pos="7328"/>
+          <w:tab w:val="left" w:pos="8244"/>
+          <w:tab w:val="left" w:pos="9160"/>
+          <w:tab w:val="left" w:pos="10076"/>
+          <w:tab w:val="left" w:pos="10992"/>
+          <w:tab w:val="left" w:pos="11908"/>
+          <w:tab w:val="left" w:pos="12824"/>
+          <w:tab w:val="left" w:pos="13740"/>
+          <w:tab w:val="left" w:pos="14656"/>
+        </w:tabs>
+        <w:spacing w:before="240" w:after="240" w:line="312" w:lineRule="atLeast"/>
+        <w:rPr>
+          <w:rFonts w:ascii="Courier New" w:eastAsia="Times New Roman" w:hAnsi="Courier New" w:cs="Courier New"/>
+          <w:color w:val="000000"/>
+          <w:sz w:val="20"/>
+          <w:szCs w:val="20"/>
+        </w:rPr>
+      </w:pPr>
+    </w:p>
+    <w:p>
+      <w:pPr>
+        <w:shd w:val="clear" w:color="auto" w:fill="FFFFFF"/>
+        <w:tabs>
+          <w:tab w:val="left" w:pos="916"/>
+          <w:tab w:val="left" w:pos="1832"/>
+          <w:tab w:val="left" w:pos="2748"/>
+          <w:tab w:val="left" w:pos="3664"/>
+          <w:tab w:val="left" w:pos="4580"/>
+          <w:tab w:val="left" w:pos="5496"/>
+          <w:tab w:val="left" w:pos="6412"/>
+          <w:tab w:val="left" w:pos="7328"/>
+          <w:tab w:val="left" w:pos="8244"/>
+          <w:tab w:val="left" w:pos="9160"/>
+          <w:tab w:val="left" w:pos="10076"/>
+          <w:tab w:val="left" w:pos="10992"/>
+          <w:tab w:val="left" w:pos="11908"/>
+          <w:tab w:val="left" w:pos="12824"/>
+          <w:tab w:val="left" w:pos="13740"/>
+          <w:tab w:val="left" w:pos="14656"/>
+        </w:tabs>
+        <w:spacing w:before="240" w:after="240" w:line="312" w:lineRule="atLeast"/>
+        <w:rPr>
+          <w:rFonts w:ascii="Courier New" w:eastAsia="Times New Roman" w:hAnsi="Courier New" w:cs="Courier New"/>
+          <w:color w:val="000000"/>
+          <w:sz w:val="20"/>
+          <w:szCs w:val="20"/>
+        </w:rPr>
+      </w:pPr>
+    </w:p>
+    <w:p>
+      <w:pPr>
+        <w:shd w:val="clear" w:color="auto" w:fill="FFFFFF"/>
+        <w:tabs>
+          <w:tab w:val="left" w:pos="916"/>
+          <w:tab w:val="left" w:pos="1832"/>
+          <w:tab w:val="left" w:pos="2748"/>
+          <w:tab w:val="left" w:pos="3664"/>
+          <w:tab w:val="left" w:pos="4580"/>
+          <w:tab w:val="left" w:pos="5496"/>
+          <w:tab w:val="left" w:pos="6412"/>
+          <w:tab w:val="left" w:pos="7328"/>
+          <w:tab w:val="left" w:pos="8244"/>
+          <w:tab w:val="left" w:pos="9160"/>
+          <w:tab w:val="left" w:pos="10076"/>
+          <w:tab w:val="left" w:pos="10992"/>
+          <w:tab w:val="left" w:pos="11908"/>
+          <w:tab w:val="left" w:pos="12824"/>
+          <w:tab w:val="left" w:pos="13740"/>
+          <w:tab w:val="left" w:pos="14656"/>
+        </w:tabs>
+        <w:spacing w:before="240" w:after="240" w:line="312" w:lineRule="atLeast"/>
+        <w:rPr>
+          <w:rFonts w:ascii="Courier New" w:eastAsia="Times New Roman" w:hAnsi="Courier New" w:cs="Courier New"/>
+          <w:color w:val="000000"/>
+          <w:sz w:val="20"/>
+          <w:szCs w:val="20"/>
+        </w:rPr>
+      </w:pPr>
+    </w:p>
+    <w:p>
+      <w:pPr>
+        <w:spacing w:line="240" w:lineRule="auto"/>
+        <w:rPr>
+          <w:sz w:val="36"/>
+          <w:szCs w:val="36"/>
+        </w:rPr>
+      </w:pPr>
+    </w:p>
+    <w:p>
+      <w:pPr>
+        <w:spacing w:line="240" w:lineRule="auto"/>
+        <w:rPr>
+          <w:sz w:val="36"/>
+          <w:szCs w:val="36"/>
+        </w:rPr>
+      </w:pPr>
+      <w:r>
+        <w:rPr>
+          <w:sz w:val="36"/>
+          <w:szCs w:val="36"/>
+        </w:rPr>
         <w:t>Table of Contents</w:t>
       </w:r>
     </w:p>
@@ -324,7 +1124,14 @@
           <w:szCs w:val="36"/>
         </w:rPr>
         <w:tab/>
-        <w:t>2.1.1   Signing up………………………………………………………1</w:t>
+        <w:t xml:space="preserve">2.1.1   </w:t>
+      </w:r>
+      <w:r>
+        <w:rPr>
+          <w:sz w:val="36"/>
+          <w:szCs w:val="36"/>
+        </w:rPr>
+        <w:t>Signing up………………………………………………………3</w:t>
       </w:r>
     </w:p>
     <w:p>
@@ -349,7 +1156,14 @@
           <w:szCs w:val="36"/>
         </w:rPr>
         <w:tab/>
-        <w:t>2.1.2   Logging in………………………………………………………1</w:t>
+        <w:t xml:space="preserve">2.1.2   </w:t>
+      </w:r>
+      <w:r>
+        <w:rPr>
+          <w:sz w:val="36"/>
+          <w:szCs w:val="36"/>
+        </w:rPr>
+        <w:t>Logging in………………………………………………………4</w:t>
       </w:r>
     </w:p>
     <w:p>
@@ -398,7 +1212,14 @@
           <w:szCs w:val="36"/>
         </w:rPr>
         <w:tab/>
-        <w:t>2.2.1 Users…………..…………………………………………………..1</w:t>
+        <w:t>2.2.1 U</w:t>
+      </w:r>
+      <w:r>
+        <w:rPr>
+          <w:sz w:val="36"/>
+          <w:szCs w:val="36"/>
+        </w:rPr>
+        <w:t>sers…………..…………………………………………………..5</w:t>
       </w:r>
     </w:p>
     <w:p>
@@ -415,7 +1236,14 @@
           <w:sz w:val="36"/>
           <w:szCs w:val="36"/>
         </w:rPr>
-        <w:t>2.2.2 Friends………..…………………………………………………..1</w:t>
+        <w:t>2.2.2 Fr</w:t>
+      </w:r>
+      <w:r>
+        <w:rPr>
+          <w:sz w:val="36"/>
+          <w:szCs w:val="36"/>
+        </w:rPr>
+        <w:t>iends………..…………………………………………………..5</w:t>
       </w:r>
     </w:p>
     <w:p>
@@ -432,37 +1260,21 @@
           <w:sz w:val="36"/>
           <w:szCs w:val="36"/>
         </w:rPr>
-        <w:t xml:space="preserve">2.2.2 </w:t>
-      </w:r>
-      <w:r>
-        <w:rPr>
-          <w:sz w:val="36"/>
-          <w:szCs w:val="36"/>
-        </w:rPr>
-        <w:t>Notifications</w:t>
-      </w:r>
-      <w:r>
-        <w:rPr>
-          <w:sz w:val="36"/>
-          <w:szCs w:val="36"/>
-        </w:rPr>
-        <w:t>..</w:t>
-      </w:r>
-      <w:proofErr w:type="gramStart"/>
-      <w:r>
-        <w:rPr>
-          <w:sz w:val="36"/>
-          <w:szCs w:val="36"/>
-        </w:rPr>
-        <w:t>…………………………………………………</w:t>
-      </w:r>
-      <w:proofErr w:type="gramEnd"/>
-      <w:r>
-        <w:rPr>
-          <w:sz w:val="36"/>
-          <w:szCs w:val="36"/>
-        </w:rPr>
-        <w:t>..1</w:t>
+        <w:t>2.2.3</w:t>
+      </w:r>
+      <w:r>
+        <w:rPr>
+          <w:sz w:val="36"/>
+          <w:szCs w:val="36"/>
+        </w:rPr>
+        <w:t xml:space="preserve"> Notifications..</w:t>
+      </w:r>
+      <w:r>
+        <w:rPr>
+          <w:sz w:val="36"/>
+          <w:szCs w:val="36"/>
+        </w:rPr>
+        <w:t>…………………………………………………..6</w:t>
       </w:r>
     </w:p>
     <w:p>
@@ -481,8 +1293,6 @@
         </w:rPr>
         <w:t>2.3   Chat Rooms</w:t>
       </w:r>
-      <w:bookmarkStart w:id="0" w:name="_GoBack"/>
-      <w:bookmarkEnd w:id="0"/>
     </w:p>
     <w:p>
       <w:pPr>
@@ -506,7 +1316,14 @@
           <w:szCs w:val="36"/>
         </w:rPr>
         <w:tab/>
-        <w:t>2.3.1 Private Chats….………………………………………………..1</w:t>
+        <w:t>2.3.1 Priv</w:t>
+      </w:r>
+      <w:r>
+        <w:rPr>
+          <w:sz w:val="36"/>
+          <w:szCs w:val="36"/>
+        </w:rPr>
+        <w:t>ate Chats….………………………………………………..7</w:t>
       </w:r>
     </w:p>
     <w:p>
@@ -523,7 +1340,45 @@
           <w:sz w:val="36"/>
           <w:szCs w:val="36"/>
         </w:rPr>
-        <w:t>2.3.2 Public Chats……………………………………………………..1</w:t>
+        <w:t>2.3.2 Pub</w:t>
+      </w:r>
+      <w:r>
+        <w:rPr>
+          <w:sz w:val="36"/>
+          <w:szCs w:val="36"/>
+        </w:rPr>
+        <w:t>lic Chats……………………………………………………..7</w:t>
+      </w:r>
+    </w:p>
+    <w:p>
+      <w:pPr>
+        <w:spacing w:line="240" w:lineRule="auto"/>
+        <w:ind w:firstLine="720"/>
+        <w:rPr>
+          <w:sz w:val="36"/>
+          <w:szCs w:val="36"/>
+        </w:rPr>
+      </w:pPr>
+      <w:r>
+        <w:rPr>
+          <w:sz w:val="36"/>
+          <w:szCs w:val="36"/>
+        </w:rPr>
+        <w:t>2.4</w:t>
+      </w:r>
+      <w:r>
+        <w:rPr>
+          <w:sz w:val="36"/>
+          <w:szCs w:val="36"/>
+        </w:rPr>
+        <w:t xml:space="preserve">   </w:t>
+      </w:r>
+      <w:r>
+        <w:rPr>
+          <w:sz w:val="36"/>
+          <w:szCs w:val="36"/>
+        </w:rPr>
+        <w:t>Finishing Up</w:t>
       </w:r>
     </w:p>
     <w:p>
@@ -535,6 +1390,27 @@
           <w:szCs w:val="36"/>
         </w:rPr>
       </w:pPr>
+      <w:r>
+        <w:rPr>
+          <w:sz w:val="36"/>
+          <w:szCs w:val="36"/>
+        </w:rPr>
+        <w:t>2.4</w:t>
+      </w:r>
+      <w:r>
+        <w:rPr>
+          <w:sz w:val="36"/>
+          <w:szCs w:val="36"/>
+        </w:rPr>
+        <w:t xml:space="preserve">.1 </w:t>
+      </w:r>
+      <w:r>
+        <w:rPr>
+          <w:sz w:val="36"/>
+          <w:szCs w:val="36"/>
+        </w:rPr>
+        <w:t>Logging Out….………………………………………………..8</w:t>
+      </w:r>
     </w:p>
     <w:p>
       <w:pPr>
@@ -550,24 +1426,8 @@
           <w:sz w:val="36"/>
           <w:szCs w:val="36"/>
         </w:rPr>
-        <w:tab/>
-      </w:r>
-      <w:r>
-        <w:rPr>
-          <w:sz w:val="36"/>
-          <w:szCs w:val="36"/>
-        </w:rPr>
-        <w:tab/>
-      </w:r>
-    </w:p>
-    <w:p>
-      <w:pPr>
-        <w:spacing w:line="240" w:lineRule="auto"/>
-        <w:rPr>
-          <w:sz w:val="36"/>
-          <w:szCs w:val="36"/>
-        </w:rPr>
-      </w:pPr>
+        <w:t xml:space="preserve">           2.4.2 Closing Remarks……………………………………………..8</w:t>
+      </w:r>
     </w:p>
     <w:p>
       <w:pPr>
@@ -600,6 +1460,7 @@
           <w:sz w:val="56"/>
           <w:szCs w:val="56"/>
         </w:rPr>
+        <w:lastRenderedPageBreak/>
         <w:t>Section 1</w:t>
       </w:r>
     </w:p>
@@ -979,6 +1840,7 @@
           <w:sz w:val="56"/>
           <w:szCs w:val="56"/>
         </w:rPr>
+        <w:lastRenderedPageBreak/>
         <w:t>Section</w:t>
       </w:r>
       <w:r>
@@ -1099,7 +1961,21 @@
           <w:sz w:val="28"/>
           <w:szCs w:val="28"/>
         </w:rPr>
-        <w:t>use Project Chat. First go to (insert link here) and let’s get started!</w:t>
+        <w:t xml:space="preserve">use Project Chat. First go to </w:t>
+      </w:r>
+      <w:r>
+        <w:rPr>
+          <w:sz w:val="28"/>
+          <w:szCs w:val="28"/>
+        </w:rPr>
+        <w:t>http://people.eecs.ku.edu/~dsolizca/EECS_448_Project_4/project_chat/login.php</w:t>
+      </w:r>
+      <w:r>
+        <w:rPr>
+          <w:sz w:val="28"/>
+          <w:szCs w:val="28"/>
+        </w:rPr>
+        <w:t xml:space="preserve"> and let’s get started!</w:t>
       </w:r>
     </w:p>
     <w:p>
@@ -1157,23 +2033,53 @@
       </w:pPr>
       <w:r>
         <w:rPr>
+          <w:sz w:val="28"/>
+          <w:szCs w:val="28"/>
+        </w:rPr>
+        <w:t>The first</w:t>
+      </w:r>
+      <w:r>
+        <w:rPr>
+          <w:sz w:val="28"/>
+          <w:szCs w:val="28"/>
+        </w:rPr>
+        <w:t xml:space="preserve"> screen you will see when going to the website should be this login screen</w:t>
+      </w:r>
+      <w:r>
+        <w:rPr>
+          <w:sz w:val="28"/>
+          <w:szCs w:val="28"/>
+        </w:rPr>
+        <w:t>.</w:t>
+      </w:r>
+    </w:p>
+    <w:p>
+      <w:pPr>
+        <w:spacing w:line="240" w:lineRule="auto"/>
+        <w:rPr>
+          <w:sz w:val="28"/>
+          <w:szCs w:val="28"/>
+        </w:rPr>
+      </w:pPr>
+      <w:r>
+        <w:rPr>
           <w:noProof/>
           <w:sz w:val="28"/>
           <w:szCs w:val="28"/>
         </w:rPr>
         <w:drawing>
-          <wp:anchor distT="0" distB="0" distL="114300" distR="114300" simplePos="0" relativeHeight="251658240" behindDoc="0" locked="0" layoutInCell="1" allowOverlap="1" wp14:anchorId="15B48F43" wp14:editId="4AE8BA42">
+          <wp:anchor distT="0" distB="0" distL="114300" distR="114300" simplePos="0" relativeHeight="251662336" behindDoc="0" locked="0" layoutInCell="1" allowOverlap="1" wp14:anchorId="07AF3714" wp14:editId="67E0B502">
             <wp:simplePos x="0" y="0"/>
             <wp:positionH relativeFrom="column">
-              <wp:posOffset>2152650</wp:posOffset>
+              <wp:posOffset>2559906</wp:posOffset>
             </wp:positionH>
             <wp:positionV relativeFrom="paragraph">
-              <wp:posOffset>553720</wp:posOffset>
+              <wp:posOffset>11430</wp:posOffset>
             </wp:positionV>
-            <wp:extent cx="3056890" cy="1864360"/>
+            <wp:extent cx="2536190" cy="1616710"/>
             <wp:effectExtent l="0" t="0" r="0" b="2540"/>
             <wp:wrapSquare wrapText="bothSides"/>
-            <wp:docPr id="3" name="Picture 3"/>
+            <wp:docPr id="1" name="Picture 1"/>
             <wp:cNvGraphicFramePr>
               <a:graphicFrameLocks xmlns:a="http://schemas.openxmlformats.org/drawingml/2006/main" noChangeAspect="1"/>
             </wp:cNvGraphicFramePr>
@@ -1181,11 +2087,11 @@
               <a:graphicData uri="http://schemas.openxmlformats.org/drawingml/2006/picture">
                 <pic:pic xmlns:pic="http://schemas.openxmlformats.org/drawingml/2006/picture">
                   <pic:nvPicPr>
-                    <pic:cNvPr id="3" name="loginedit.jpg"/>
+                    <pic:cNvPr id="1" name="login.jpg"/>
                     <pic:cNvPicPr/>
                   </pic:nvPicPr>
                   <pic:blipFill>
-                    <a:blip r:embed="rId6" cstate="print">
+                    <a:blip r:embed="rId8" cstate="print">
                       <a:extLst>
                         <a:ext uri="{28A0092B-C50C-407E-A947-70E740481C1C}">
                           <a14:useLocalDpi xmlns:a14="http://schemas.microsoft.com/office/drawing/2010/main" val="0"/>
@@ -1199,7 +2105,7 @@
                   <pic:spPr>
                     <a:xfrm>
                       <a:off x="0" y="0"/>
-                      <a:ext cx="3056890" cy="1864360"/>
+                      <a:ext cx="2536190" cy="1616710"/>
                     </a:xfrm>
                     <a:prstGeom prst="rect">
                       <a:avLst/>
@@ -1222,29 +2128,6 @@
           <w:sz w:val="28"/>
           <w:szCs w:val="28"/>
         </w:rPr>
-        <w:t>The first thing screen you will see when going to the website should be this login screen</w:t>
-      </w:r>
-      <w:r>
-        <w:rPr>
-          <w:sz w:val="28"/>
-          <w:szCs w:val="28"/>
-        </w:rPr>
-        <w:t>.</w:t>
-      </w:r>
-    </w:p>
-    <w:p>
-      <w:pPr>
-        <w:spacing w:line="240" w:lineRule="auto"/>
-        <w:rPr>
-          <w:sz w:val="28"/>
-          <w:szCs w:val="28"/>
-        </w:rPr>
-      </w:pPr>
-      <w:r>
-        <w:rPr>
-          <w:sz w:val="28"/>
-          <w:szCs w:val="28"/>
-        </w:rPr>
         <w:tab/>
       </w:r>
       <w:r>
@@ -1382,23 +2265,7 @@
           <w:sz w:val="28"/>
           <w:szCs w:val="28"/>
         </w:rPr>
-        <w:t xml:space="preserve">To log in after signing up click the “Sign </w:t>
-      </w:r>
-      <w:proofErr w:type="gramStart"/>
-      <w:r>
-        <w:rPr>
-          <w:sz w:val="28"/>
-          <w:szCs w:val="28"/>
-        </w:rPr>
-        <w:t>In</w:t>
-      </w:r>
-      <w:proofErr w:type="gramEnd"/>
-      <w:r>
-        <w:rPr>
-          <w:sz w:val="28"/>
-          <w:szCs w:val="28"/>
-        </w:rPr>
-        <w:t xml:space="preserve"> Here” button at the bottom of the registration page to </w:t>
+        <w:t xml:space="preserve">To log in after signing up click the “Sign In Here” button at the bottom of the registration page to </w:t>
       </w:r>
       <w:r>
         <w:rPr>
@@ -1534,23 +2401,7 @@
           <w:sz w:val="28"/>
           <w:szCs w:val="28"/>
         </w:rPr>
-        <w:t xml:space="preserve">ith Project </w:t>
-      </w:r>
-      <w:proofErr w:type="gramStart"/>
-      <w:r>
-        <w:rPr>
-          <w:sz w:val="28"/>
-          <w:szCs w:val="28"/>
-        </w:rPr>
-        <w:t>Chat</w:t>
-      </w:r>
-      <w:proofErr w:type="gramEnd"/>
-      <w:r>
-        <w:rPr>
-          <w:sz w:val="28"/>
-          <w:szCs w:val="28"/>
-        </w:rPr>
-        <w:t xml:space="preserve"> you can find anyone who has signed up to use it. To find users, locate the magnifying glass icon towards the top center of the screen that says “Search Users” next to it. </w:t>
+        <w:t xml:space="preserve">ith Project Chat you can find anyone who has signed up to use it. To find users, locate the magnifying glass icon towards the top center of the screen that says “Search Users” next to it. </w:t>
       </w:r>
       <w:r>
         <w:rPr>
@@ -1574,7 +2425,7 @@
                     <pic:cNvPicPr/>
                   </pic:nvPicPr>
                   <pic:blipFill>
-                    <a:blip r:embed="rId7">
+                    <a:blip r:embed="rId9">
                       <a:extLst>
                         <a:ext uri="{28A0092B-C50C-407E-A947-70E740481C1C}">
                           <a14:useLocalDpi xmlns:a14="http://schemas.microsoft.com/office/drawing/2010/main" val="0"/>
@@ -1724,23 +2575,47 @@
       </w:pPr>
       <w:r>
         <w:rPr>
+          <w:sz w:val="28"/>
+          <w:szCs w:val="28"/>
+        </w:rPr>
+        <w:t xml:space="preserve">Once you have added some friends you </w:t>
+      </w:r>
+      <w:r>
+        <w:rPr>
+          <w:sz w:val="28"/>
+          <w:szCs w:val="28"/>
+        </w:rPr>
+        <w:t>should see something like the picture below in the top left of your screen.</w:t>
+      </w:r>
+      <w:r>
+        <w:rPr>
+          <w:sz w:val="28"/>
+          <w:szCs w:val="28"/>
+        </w:rPr>
+        <w:t xml:space="preserve"> This is your friends list.</w:t>
+      </w:r>
+    </w:p>
+    <w:p>
+      <w:pPr>
+        <w:pStyle w:val="ListParagraph"/>
+        <w:spacing w:line="240" w:lineRule="auto"/>
+        <w:ind w:left="2880"/>
+        <w:rPr>
+          <w:sz w:val="28"/>
+          <w:szCs w:val="28"/>
+        </w:rPr>
+      </w:pPr>
+      <w:r>
+        <w:rPr>
           <w:noProof/>
           <w:sz w:val="28"/>
           <w:szCs w:val="28"/>
         </w:rPr>
         <w:drawing>
-          <wp:anchor distT="0" distB="0" distL="114300" distR="114300" simplePos="0" relativeHeight="251659264" behindDoc="0" locked="0" layoutInCell="1" allowOverlap="1" wp14:anchorId="4C835101" wp14:editId="64C7681B">
-            <wp:simplePos x="0" y="0"/>
-            <wp:positionH relativeFrom="column">
-              <wp:posOffset>1790700</wp:posOffset>
-            </wp:positionH>
-            <wp:positionV relativeFrom="paragraph">
-              <wp:posOffset>725805</wp:posOffset>
-            </wp:positionV>
-            <wp:extent cx="4276725" cy="1343025"/>
-            <wp:effectExtent l="0" t="0" r="9525" b="9525"/>
-            <wp:wrapSquare wrapText="bothSides"/>
-            <wp:docPr id="9" name="Picture 9"/>
+          <wp:inline distT="0" distB="0" distL="0" distR="0">
+            <wp:extent cx="3757377" cy="1337968"/>
+            <wp:effectExtent l="0" t="0" r="0" b="0"/>
+            <wp:docPr id="2" name="Picture 2"/>
             <wp:cNvGraphicFramePr>
               <a:graphicFrameLocks xmlns:a="http://schemas.openxmlformats.org/drawingml/2006/main" noChangeAspect="1"/>
             </wp:cNvGraphicFramePr>
@@ -1748,11 +2623,11 @@
               <a:graphicData uri="http://schemas.openxmlformats.org/drawingml/2006/picture">
                 <pic:pic xmlns:pic="http://schemas.openxmlformats.org/drawingml/2006/picture">
                   <pic:nvPicPr>
-                    <pic:cNvPr id="9" name="Prechatfriendedit.jpg"/>
+                    <pic:cNvPr id="2" name="Pre-Chat.jpg"/>
                     <pic:cNvPicPr/>
                   </pic:nvPicPr>
                   <pic:blipFill>
-                    <a:blip r:embed="rId8">
+                    <a:blip r:embed="rId10">
                       <a:extLst>
                         <a:ext uri="{28A0092B-C50C-407E-A947-70E740481C1C}">
                           <a14:useLocalDpi xmlns:a14="http://schemas.microsoft.com/office/drawing/2010/main" val="0"/>
@@ -1766,7 +2641,7 @@
                   <pic:spPr>
                     <a:xfrm>
                       <a:off x="0" y="0"/>
-                      <a:ext cx="4276725" cy="1343025"/>
+                      <a:ext cx="3757377" cy="1337968"/>
                     </a:xfrm>
                     <a:prstGeom prst="rect">
                       <a:avLst/>
@@ -1775,36 +2650,9 @@
                 </pic:pic>
               </a:graphicData>
             </a:graphic>
-            <wp14:sizeRelH relativeFrom="page">
-              <wp14:pctWidth>0</wp14:pctWidth>
-            </wp14:sizeRelH>
-            <wp14:sizeRelV relativeFrom="page">
-              <wp14:pctHeight>0</wp14:pctHeight>
-            </wp14:sizeRelV>
-          </wp:anchor>
+          </wp:inline>
         </w:drawing>
       </w:r>
-      <w:r>
-        <w:rPr>
-          <w:sz w:val="28"/>
-          <w:szCs w:val="28"/>
-        </w:rPr>
-        <w:t xml:space="preserve">Once you have added some friends you </w:t>
-      </w:r>
-      <w:r>
-        <w:rPr>
-          <w:sz w:val="28"/>
-          <w:szCs w:val="28"/>
-        </w:rPr>
-        <w:t>should see something like the picture below in the top left of your screen.</w:t>
-      </w:r>
-      <w:r>
-        <w:rPr>
-          <w:sz w:val="28"/>
-          <w:szCs w:val="28"/>
-        </w:rPr>
-        <w:t xml:space="preserve"> This is your friends list.</w:t>
-      </w:r>
     </w:p>
     <w:p>
       <w:pPr>
@@ -1822,6 +2670,13 @@
           <w:szCs w:val="28"/>
         </w:rPr>
         <w:t>Using the search icon you can search your friends list. Next to each user there will be a “Chat” button and an “Unfriend” button. The “Chat” button takes you a private conversation between you and that user. The unfriend button allows you to remove a user as a friend.</w:t>
+      </w:r>
+      <w:r>
+        <w:rPr>
+          <w:sz w:val="28"/>
+          <w:szCs w:val="28"/>
+        </w:rPr>
+        <w:t xml:space="preserve"> Next to the “Unfriend” button you can see if that friend is currently online.</w:t>
       </w:r>
     </w:p>
     <w:p>
@@ -1904,7 +2759,7 @@
                     <pic:cNvPicPr/>
                   </pic:nvPicPr>
                   <pic:blipFill>
-                    <a:blip r:embed="rId9">
+                    <a:blip r:embed="rId11">
                       <a:extLst>
                         <a:ext uri="{28A0092B-C50C-407E-A947-70E740481C1C}">
                           <a14:useLocalDpi xmlns:a14="http://schemas.microsoft.com/office/drawing/2010/main" val="0"/>
@@ -1946,23 +2801,7 @@
           <w:sz w:val="28"/>
           <w:szCs w:val="28"/>
         </w:rPr>
-        <w:t xml:space="preserve">From </w:t>
-      </w:r>
-      <w:proofErr w:type="gramStart"/>
-      <w:r>
-        <w:rPr>
-          <w:sz w:val="28"/>
-          <w:szCs w:val="28"/>
-        </w:rPr>
-        <w:t>here</w:t>
-      </w:r>
-      <w:proofErr w:type="gramEnd"/>
-      <w:r>
-        <w:rPr>
-          <w:sz w:val="28"/>
-          <w:szCs w:val="28"/>
-        </w:rPr>
-        <w:t xml:space="preserve"> you can accept or decline any friend requests you may have from other users.</w:t>
+        <w:t>From here you can accept or decline any friend requests you may have from other users.</w:t>
       </w:r>
     </w:p>
     <w:p>
@@ -2075,6 +2914,7 @@
         <w:spacing w:line="240" w:lineRule="auto"/>
         <w:ind w:left="2880"/>
         <w:rPr>
+          <w:noProof/>
           <w:sz w:val="28"/>
           <w:szCs w:val="28"/>
         </w:rPr>
@@ -2086,6 +2926,17 @@
         </w:rPr>
         <w:t xml:space="preserve">Project Chat allows you to communicate privately with any user you have added as a friend. To enter a private chat room click the “CHAT” button next to a user’s name under your friends list. </w:t>
       </w:r>
+    </w:p>
+    <w:p>
+      <w:pPr>
+        <w:pStyle w:val="ListParagraph"/>
+        <w:spacing w:line="240" w:lineRule="auto"/>
+        <w:ind w:left="2880"/>
+        <w:rPr>
+          <w:sz w:val="28"/>
+          <w:szCs w:val="28"/>
+        </w:rPr>
+      </w:pPr>
       <w:r>
         <w:rPr>
           <w:noProof/>
@@ -2093,10 +2944,10 @@
           <w:szCs w:val="28"/>
         </w:rPr>
         <w:drawing>
-          <wp:inline distT="0" distB="0" distL="0" distR="0">
-            <wp:extent cx="4276725" cy="1343025"/>
-            <wp:effectExtent l="0" t="0" r="9525" b="9525"/>
-            <wp:docPr id="17" name="Picture 17"/>
+          <wp:inline distT="0" distB="0" distL="0" distR="0" wp14:anchorId="37734391" wp14:editId="5BF3E5F8">
+            <wp:extent cx="3757377" cy="1337968"/>
+            <wp:effectExtent l="0" t="0" r="0" b="0"/>
+            <wp:docPr id="4" name="Picture 4"/>
             <wp:cNvGraphicFramePr>
               <a:graphicFrameLocks xmlns:a="http://schemas.openxmlformats.org/drawingml/2006/main" noChangeAspect="1"/>
             </wp:cNvGraphicFramePr>
@@ -2104,11 +2955,11 @@
               <a:graphicData uri="http://schemas.openxmlformats.org/drawingml/2006/picture">
                 <pic:pic xmlns:pic="http://schemas.openxmlformats.org/drawingml/2006/picture">
                   <pic:nvPicPr>
-                    <pic:cNvPr id="17" name="Prechatfriendedit.jpg"/>
+                    <pic:cNvPr id="2" name="Pre-Chat.jpg"/>
                     <pic:cNvPicPr/>
                   </pic:nvPicPr>
                   <pic:blipFill>
-                    <a:blip r:embed="rId8">
+                    <a:blip r:embed="rId10">
                       <a:extLst>
                         <a:ext uri="{28A0092B-C50C-407E-A947-70E740481C1C}">
                           <a14:useLocalDpi xmlns:a14="http://schemas.microsoft.com/office/drawing/2010/main" val="0"/>
@@ -2122,7 +2973,7 @@
                   <pic:spPr>
                     <a:xfrm>
                       <a:off x="0" y="0"/>
-                      <a:ext cx="4276725" cy="1343025"/>
+                      <a:ext cx="3757377" cy="1337968"/>
                     </a:xfrm>
                     <a:prstGeom prst="rect">
                       <a:avLst/>
@@ -2174,7 +3025,7 @@
                     <pic:cNvPicPr/>
                   </pic:nvPicPr>
                   <pic:blipFill>
-                    <a:blip r:embed="rId10" cstate="print">
+                    <a:blip r:embed="rId12" cstate="print">
                       <a:extLst>
                         <a:ext uri="{28A0092B-C50C-407E-A947-70E740481C1C}">
                           <a14:useLocalDpi xmlns:a14="http://schemas.microsoft.com/office/drawing/2010/main" val="0"/>
@@ -2277,7 +3128,21 @@
           <w:sz w:val="28"/>
           <w:szCs w:val="28"/>
         </w:rPr>
-        <w:t xml:space="preserve">Project Chat has a chat room that is available to all users to post messages. To enter the public chat room find the “ENTER PUBLIC CHAT” located towards the center of the screen. </w:t>
+        <w:t xml:space="preserve">Project Chat has a chat room that is available to all users to post messages. To enter the public chat room find the “ENTER PUBLIC CHAT” located towards the </w:t>
+      </w:r>
+      <w:r>
+        <w:rPr>
+          <w:sz w:val="28"/>
+          <w:szCs w:val="28"/>
+        </w:rPr>
+        <w:t>top right hand side</w:t>
+      </w:r>
+      <w:r>
+        <w:rPr>
+          <w:sz w:val="28"/>
+          <w:szCs w:val="28"/>
+        </w:rPr>
+        <w:t xml:space="preserve"> of the screen. </w:t>
       </w:r>
     </w:p>
     <w:p>
@@ -2320,7 +3185,7 @@
                     <pic:cNvPicPr/>
                   </pic:nvPicPr>
                   <pic:blipFill>
-                    <a:blip r:embed="rId11">
+                    <a:blip r:embed="rId13">
                       <a:extLst>
                         <a:ext uri="{28A0092B-C50C-407E-A947-70E740481C1C}">
                           <a14:useLocalDpi xmlns:a14="http://schemas.microsoft.com/office/drawing/2010/main" val="0"/>
@@ -2390,17 +3255,15 @@
           <w:sz w:val="28"/>
           <w:szCs w:val="28"/>
         </w:rPr>
-        <w:t xml:space="preserve">After clicking the </w:t>
-      </w:r>
-      <w:proofErr w:type="gramStart"/>
-      <w:r>
-        <w:rPr>
-          <w:sz w:val="28"/>
-          <w:szCs w:val="28"/>
-        </w:rPr>
-        <w:t>button</w:t>
-      </w:r>
-      <w:proofErr w:type="gramEnd"/>
+        <w:t>After clicking the button</w:t>
+      </w:r>
+      <w:r>
+        <w:rPr>
+          <w:sz w:val="28"/>
+          <w:szCs w:val="28"/>
+        </w:rPr>
+        <w:t>,</w:t>
+      </w:r>
       <w:r>
         <w:rPr>
           <w:sz w:val="28"/>
@@ -2449,7 +3312,7 @@
                     <pic:cNvPicPr/>
                   </pic:nvPicPr>
                   <pic:blipFill>
-                    <a:blip r:embed="rId12" cstate="print">
+                    <a:blip r:embed="rId14" cstate="print">
                       <a:extLst>
                         <a:ext uri="{28A0092B-C50C-407E-A947-70E740481C1C}">
                           <a14:useLocalDpi xmlns:a14="http://schemas.microsoft.com/office/drawing/2010/main" val="0"/>
@@ -2486,17 +3349,15 @@
           <w:sz w:val="28"/>
           <w:szCs w:val="28"/>
         </w:rPr>
-        <w:t xml:space="preserve">Here any user can join to chat with any other user registered with Project Chat. In this </w:t>
-      </w:r>
-      <w:proofErr w:type="gramStart"/>
-      <w:r>
-        <w:rPr>
-          <w:sz w:val="28"/>
-          <w:szCs w:val="28"/>
-        </w:rPr>
-        <w:t>screen</w:t>
-      </w:r>
-      <w:proofErr w:type="gramEnd"/>
+        <w:t>Here any user can join to chat with any other user registered with Project Chat. In this screen</w:t>
+      </w:r>
+      <w:r>
+        <w:rPr>
+          <w:sz w:val="28"/>
+          <w:szCs w:val="28"/>
+        </w:rPr>
+        <w:t>,</w:t>
+      </w:r>
       <w:r>
         <w:rPr>
           <w:sz w:val="28"/>
@@ -2505,7 +3366,115 @@
         <w:t xml:space="preserve"> you can post messages to the chat using the “Post Message” button, go back to the Pre-Chat screen using the middle button or use the “Logout” button to logout of Project Chat.</w:t>
       </w:r>
     </w:p>
+    <w:p>
+      <w:pPr>
+        <w:pStyle w:val="ListParagraph"/>
+        <w:numPr>
+          <w:ilvl w:val="1"/>
+          <w:numId w:val="4"/>
+        </w:numPr>
+        <w:spacing w:line="240" w:lineRule="auto"/>
+        <w:rPr>
+          <w:sz w:val="36"/>
+          <w:szCs w:val="36"/>
+        </w:rPr>
+      </w:pPr>
+      <w:r>
+        <w:rPr>
+          <w:sz w:val="36"/>
+          <w:szCs w:val="36"/>
+        </w:rPr>
+        <w:t>Finishing Up</w:t>
+      </w:r>
+    </w:p>
+    <w:p>
+      <w:pPr>
+        <w:spacing w:line="240" w:lineRule="auto"/>
+        <w:rPr>
+          <w:sz w:val="28"/>
+          <w:szCs w:val="28"/>
+        </w:rPr>
+      </w:pPr>
+      <w:r>
+        <w:rPr>
+          <w:sz w:val="28"/>
+          <w:szCs w:val="28"/>
+        </w:rPr>
+        <w:t xml:space="preserve"> </w:t>
+      </w:r>
+    </w:p>
+    <w:p>
+      <w:pPr>
+        <w:pStyle w:val="ListParagraph"/>
+        <w:spacing w:line="240" w:lineRule="auto"/>
+        <w:ind w:left="1560"/>
+        <w:rPr>
+          <w:sz w:val="28"/>
+          <w:szCs w:val="28"/>
+        </w:rPr>
+      </w:pPr>
+    </w:p>
+    <w:p>
+      <w:pPr>
+        <w:pStyle w:val="ListParagraph"/>
+        <w:numPr>
+          <w:ilvl w:val="2"/>
+          <w:numId w:val="4"/>
+        </w:numPr>
+        <w:spacing w:line="240" w:lineRule="auto"/>
+        <w:rPr>
+          <w:sz w:val="36"/>
+          <w:szCs w:val="36"/>
+        </w:rPr>
+      </w:pPr>
+      <w:r>
+        <w:rPr>
+          <w:sz w:val="36"/>
+          <w:szCs w:val="36"/>
+        </w:rPr>
+        <w:t>Logging Out</w:t>
+      </w:r>
+    </w:p>
+    <w:p>
+      <w:pPr>
+        <w:pStyle w:val="ListParagraph"/>
+        <w:spacing w:line="240" w:lineRule="auto"/>
+        <w:ind w:left="2880"/>
+        <w:rPr>
+          <w:sz w:val="36"/>
+          <w:szCs w:val="36"/>
+        </w:rPr>
+      </w:pPr>
+    </w:p>
+    <w:p>
+      <w:pPr>
+        <w:pStyle w:val="ListParagraph"/>
+        <w:spacing w:line="240" w:lineRule="auto"/>
+        <w:ind w:left="2880"/>
+        <w:rPr>
+          <w:sz w:val="28"/>
+          <w:szCs w:val="28"/>
+        </w:rPr>
+      </w:pPr>
+      <w:r>
+        <w:rPr>
+          <w:sz w:val="36"/>
+          <w:szCs w:val="36"/>
+        </w:rPr>
+        <w:t xml:space="preserve">You can log out of your Project Chat account by clicking the “Logout” button at the bottom of each </w:t>
+      </w:r>
+      <w:r>
+        <w:rPr>
+          <w:sz w:val="36"/>
+          <w:szCs w:val="36"/>
+        </w:rPr>
+        <w:t>chat room or in the top right hand corner of the Pre-Chat screen.</w:t>
+      </w:r>
+      <w:bookmarkStart w:id="0" w:name="_GoBack"/>
+      <w:bookmarkEnd w:id="0"/>
+    </w:p>
     <w:sectPr>
+      <w:footerReference w:type="default" r:id="rId15"/>
       <w:pgSz w:w="12240" w:h="15840"/>
       <w:pgMar w:top="1440" w:right="1440" w:bottom="1440" w:left="1440" w:header="720" w:footer="720" w:gutter="0"/>
       <w:cols w:space="720"/>
@@ -2513,6 +3482,109 @@
     </w:sectPr>
   </w:body>
 </w:document>
+</file>
+
+<file path=word/endnotes.xml><?xml version="1.0" encoding="utf-8"?>
+<w:endnotes xmlns:wpc="http://schemas.microsoft.com/office/word/2010/wordprocessingCanvas" xmlns:mc="http://schemas.openxmlformats.org/markup-compatibility/2006" xmlns:o="urn:schemas-microsoft-com:office:office" xmlns:r="http://schemas.openxmlformats.org/officeDocument/2006/relationships" xmlns:m="http://schemas.openxmlformats.org/officeDocument/2006/math" xmlns:v="urn:schemas-microsoft-com:vml" xmlns:wp14="http://schemas.microsoft.com/office/word/2010/wordprocessingDrawing" xmlns:wp="http://schemas.openxmlformats.org/drawingml/2006/wordprocessingDrawing" xmlns:w10="urn:schemas-microsoft-com:office:word" xmlns:w="http://schemas.openxmlformats.org/wordprocessingml/2006/main" xmlns:w14="http://schemas.microsoft.com/office/word/2010/wordml" xmlns:w15="http://schemas.microsoft.com/office/word/2012/wordml" xmlns:wpg="http://schemas.microsoft.com/office/word/2010/wordprocessingGroup" xmlns:wpi="http://schemas.microsoft.com/office/word/2010/wordprocessingInk" xmlns:wne="http://schemas.microsoft.com/office/word/2006/wordml" xmlns:wps="http://schemas.microsoft.com/office/word/2010/wordprocessingShape" mc:Ignorable="w14 w15 wp14">
+  <w:endnote w:type="separator" w:id="-1">
+    <w:p>
+      <w:pPr>
+        <w:spacing w:after="0" w:line="240" w:lineRule="auto"/>
+      </w:pPr>
+      <w:r>
+        <w:separator/>
+      </w:r>
+    </w:p>
+  </w:endnote>
+  <w:endnote w:type="continuationSeparator" w:id="0">
+    <w:p>
+      <w:pPr>
+        <w:spacing w:after="0" w:line="240" w:lineRule="auto"/>
+      </w:pPr>
+      <w:r>
+        <w:continuationSeparator/>
+      </w:r>
+    </w:p>
+  </w:endnote>
+</w:endnotes>
+</file>
+
+<file path=word/footer1.xml><?xml version="1.0" encoding="utf-8"?>
+<w:ftr xmlns:wpc="http://schemas.microsoft.com/office/word/2010/wordprocessingCanvas" xmlns:mc="http://schemas.openxmlformats.org/markup-compatibility/2006" xmlns:o="urn:schemas-microsoft-com:office:office" xmlns:r="http://schemas.openxmlformats.org/officeDocument/2006/relationships" xmlns:m="http://schemas.openxmlformats.org/officeDocument/2006/math" xmlns:v="urn:schemas-microsoft-com:vml" xmlns:wp14="http://schemas.microsoft.com/office/word/2010/wordprocessingDrawing" xmlns:wp="http://schemas.openxmlformats.org/drawingml/2006/wordprocessingDrawing" xmlns:w10="urn:schemas-microsoft-com:office:word" xmlns:w="http://schemas.openxmlformats.org/wordprocessingml/2006/main" xmlns:w14="http://schemas.microsoft.com/office/word/2010/wordml" xmlns:w15="http://schemas.microsoft.com/office/word/2012/wordml" xmlns:wpg="http://schemas.microsoft.com/office/word/2010/wordprocessingGroup" xmlns:wpi="http://schemas.microsoft.com/office/word/2010/wordprocessingInk" xmlns:wne="http://schemas.microsoft.com/office/word/2006/wordml" xmlns:wps="http://schemas.microsoft.com/office/word/2010/wordprocessingShape" mc:Ignorable="w14 w15 wp14">
+  <w:sdt>
+    <w:sdtPr>
+      <w:id w:val="1708061601"/>
+      <w:docPartObj>
+        <w:docPartGallery w:val="Page Numbers (Bottom of Page)"/>
+        <w:docPartUnique/>
+      </w:docPartObj>
+    </w:sdtPr>
+    <w:sdtEndPr>
+      <w:rPr>
+        <w:noProof/>
+      </w:rPr>
+    </w:sdtEndPr>
+    <w:sdtContent>
+      <w:p>
+        <w:pPr>
+          <w:pStyle w:val="Footer"/>
+          <w:jc w:val="center"/>
+        </w:pPr>
+        <w:r>
+          <w:fldChar w:fldCharType="begin"/>
+        </w:r>
+        <w:r>
+          <w:instrText xml:space="preserve"> PAGE   \* MERGEFORMAT </w:instrText>
+        </w:r>
+        <w:r>
+          <w:fldChar w:fldCharType="separate"/>
+        </w:r>
+        <w:r>
+          <w:rPr>
+            <w:noProof/>
+          </w:rPr>
+          <w:t>9</w:t>
+        </w:r>
+        <w:r>
+          <w:rPr>
+            <w:noProof/>
+          </w:rPr>
+          <w:fldChar w:fldCharType="end"/>
+        </w:r>
+      </w:p>
+    </w:sdtContent>
+  </w:sdt>
+  <w:p>
+    <w:pPr>
+      <w:pStyle w:val="Footer"/>
+    </w:pPr>
+  </w:p>
+</w:ftr>
+</file>
+
+<file path=word/footnotes.xml><?xml version="1.0" encoding="utf-8"?>
+<w:footnotes xmlns:wpc="http://schemas.microsoft.com/office/word/2010/wordprocessingCanvas" xmlns:mc="http://schemas.openxmlformats.org/markup-compatibility/2006" xmlns:o="urn:schemas-microsoft-com:office:office" xmlns:r="http://schemas.openxmlformats.org/officeDocument/2006/relationships" xmlns:m="http://schemas.openxmlformats.org/officeDocument/2006/math" xmlns:v="urn:schemas-microsoft-com:vml" xmlns:wp14="http://schemas.microsoft.com/office/word/2010/wordprocessingDrawing" xmlns:wp="http://schemas.openxmlformats.org/drawingml/2006/wordprocessingDrawing" xmlns:w10="urn:schemas-microsoft-com:office:word" xmlns:w="http://schemas.openxmlformats.org/wordprocessingml/2006/main" xmlns:w14="http://schemas.microsoft.com/office/word/2010/wordml" xmlns:w15="http://schemas.microsoft.com/office/word/2012/wordml" xmlns:wpg="http://schemas.microsoft.com/office/word/2010/wordprocessingGroup" xmlns:wpi="http://schemas.microsoft.com/office/word/2010/wordprocessingInk" xmlns:wne="http://schemas.microsoft.com/office/word/2006/wordml" xmlns:wps="http://schemas.microsoft.com/office/word/2010/wordprocessingShape" mc:Ignorable="w14 w15 wp14">
+  <w:footnote w:type="separator" w:id="-1">
+    <w:p>
+      <w:pPr>
+        <w:spacing w:after="0" w:line="240" w:lineRule="auto"/>
+      </w:pPr>
+      <w:r>
+        <w:separator/>
+      </w:r>
+    </w:p>
+  </w:footnote>
+  <w:footnote w:type="continuationSeparator" w:id="0">
+    <w:p>
+      <w:pPr>
+        <w:spacing w:after="0" w:line="240" w:lineRule="auto"/>
+      </w:pPr>
+      <w:r>
+        <w:continuationSeparator/>
+      </w:r>
+    </w:p>
+  </w:footnote>
+</w:footnotes>
 </file>
 
 <file path=word/numbering.xml><?xml version="1.0" encoding="utf-8"?>
@@ -3392,6 +4464,98 @@
       <w:contextualSpacing/>
     </w:pPr>
   </w:style>
+  <w:style w:type="paragraph" w:styleId="Header">
+    <w:name w:val="header"/>
+    <w:basedOn w:val="Normal"/>
+    <w:link w:val="HeaderChar"/>
+    <w:uiPriority w:val="99"/>
+    <w:unhideWhenUsed/>
+    <w:rsid w:val="00171353"/>
+    <w:pPr>
+      <w:tabs>
+        <w:tab w:val="center" w:pos="4680"/>
+        <w:tab w:val="right" w:pos="9360"/>
+      </w:tabs>
+      <w:spacing w:after="0" w:line="240" w:lineRule="auto"/>
+    </w:pPr>
+  </w:style>
+  <w:style w:type="character" w:customStyle="1" w:styleId="HeaderChar">
+    <w:name w:val="Header Char"/>
+    <w:basedOn w:val="DefaultParagraphFont"/>
+    <w:link w:val="Header"/>
+    <w:uiPriority w:val="99"/>
+    <w:rsid w:val="00171353"/>
+  </w:style>
+  <w:style w:type="paragraph" w:styleId="Footer">
+    <w:name w:val="footer"/>
+    <w:basedOn w:val="Normal"/>
+    <w:link w:val="FooterChar"/>
+    <w:uiPriority w:val="99"/>
+    <w:unhideWhenUsed/>
+    <w:rsid w:val="00171353"/>
+    <w:pPr>
+      <w:tabs>
+        <w:tab w:val="center" w:pos="4680"/>
+        <w:tab w:val="right" w:pos="9360"/>
+      </w:tabs>
+      <w:spacing w:after="0" w:line="240" w:lineRule="auto"/>
+    </w:pPr>
+  </w:style>
+  <w:style w:type="character" w:customStyle="1" w:styleId="FooterChar">
+    <w:name w:val="Footer Char"/>
+    <w:basedOn w:val="DefaultParagraphFont"/>
+    <w:link w:val="Footer"/>
+    <w:uiPriority w:val="99"/>
+    <w:rsid w:val="00171353"/>
+  </w:style>
+  <w:style w:type="paragraph" w:styleId="HTMLPreformatted">
+    <w:name w:val="HTML Preformatted"/>
+    <w:basedOn w:val="Normal"/>
+    <w:link w:val="HTMLPreformattedChar"/>
+    <w:uiPriority w:val="99"/>
+    <w:semiHidden/>
+    <w:unhideWhenUsed/>
+    <w:rsid w:val="004E5B36"/>
+    <w:pPr>
+      <w:tabs>
+        <w:tab w:val="left" w:pos="916"/>
+        <w:tab w:val="left" w:pos="1832"/>
+        <w:tab w:val="left" w:pos="2748"/>
+        <w:tab w:val="left" w:pos="3664"/>
+        <w:tab w:val="left" w:pos="4580"/>
+        <w:tab w:val="left" w:pos="5496"/>
+        <w:tab w:val="left" w:pos="6412"/>
+        <w:tab w:val="left" w:pos="7328"/>
+        <w:tab w:val="left" w:pos="8244"/>
+        <w:tab w:val="left" w:pos="9160"/>
+        <w:tab w:val="left" w:pos="10076"/>
+        <w:tab w:val="left" w:pos="10992"/>
+        <w:tab w:val="left" w:pos="11908"/>
+        <w:tab w:val="left" w:pos="12824"/>
+        <w:tab w:val="left" w:pos="13740"/>
+        <w:tab w:val="left" w:pos="14656"/>
+      </w:tabs>
+      <w:spacing w:after="0" w:line="240" w:lineRule="auto"/>
+    </w:pPr>
+    <w:rPr>
+      <w:rFonts w:ascii="Courier New" w:eastAsia="Times New Roman" w:hAnsi="Courier New" w:cs="Courier New"/>
+      <w:sz w:val="20"/>
+      <w:szCs w:val="20"/>
+    </w:rPr>
+  </w:style>
+  <w:style w:type="character" w:customStyle="1" w:styleId="HTMLPreformattedChar">
+    <w:name w:val="HTML Preformatted Char"/>
+    <w:basedOn w:val="DefaultParagraphFont"/>
+    <w:link w:val="HTMLPreformatted"/>
+    <w:uiPriority w:val="99"/>
+    <w:semiHidden/>
+    <w:rsid w:val="004E5B36"/>
+    <w:rPr>
+      <w:rFonts w:ascii="Courier New" w:eastAsia="Times New Roman" w:hAnsi="Courier New" w:cs="Courier New"/>
+      <w:sz w:val="20"/>
+      <w:szCs w:val="20"/>
+    </w:rPr>
+  </w:style>
 </w:styles>
 </file>
 

</xml_diff>

<commit_message>
Corrected updated user manual
</commit_message>
<xml_diff>
--- a/Manuals/ProjectChatUserManual.docx
+++ b/Manuals/ProjectChatUserManual.docx
@@ -1426,16 +1426,10 @@
           <w:sz w:val="36"/>
           <w:szCs w:val="36"/>
         </w:rPr>
-        <w:t xml:space="preserve">           2.4.2 Closing Remarks……………………………………………..8</w:t>
-      </w:r>
-    </w:p>
-    <w:p>
-      <w:pPr>
-        <w:rPr>
-          <w:sz w:val="36"/>
-          <w:szCs w:val="36"/>
-        </w:rPr>
-      </w:pPr>
+        <w:t xml:space="preserve">         </w:t>
+      </w:r>
+      <w:bookmarkStart w:id="0" w:name="_GoBack"/>
+      <w:bookmarkEnd w:id="0"/>
       <w:r>
         <w:rPr>
           <w:sz w:val="36"/>
@@ -3470,8 +3464,6 @@
         </w:rPr>
         <w:t>chat room or in the top right hand corner of the Pre-Chat screen.</w:t>
       </w:r>
-      <w:bookmarkStart w:id="0" w:name="_GoBack"/>
-      <w:bookmarkEnd w:id="0"/>
     </w:p>
     <w:sectPr>
       <w:footerReference w:type="default" r:id="rId15"/>
@@ -3543,7 +3535,7 @@
           <w:rPr>
             <w:noProof/>
           </w:rPr>
-          <w:t>9</w:t>
+          <w:t>4</w:t>
         </w:r>
         <w:r>
           <w:rPr>

</xml_diff>